<commit_message>
am modificat sfarsitul abstractului
</commit_message>
<xml_diff>
--- a/DUsleepWord.docx
+++ b/DUsleepWord.docx
@@ -33,293 +33,239 @@
         </w:rPr>
         <w:t>fiecărei</w:t>
       </w:r>
+      <w:r>
+        <w:rPr>
+          <w:lang w:val="ro-RO"/>
+        </w:rPr>
+        <w:t xml:space="preserve"> zile din viaț</w:t>
+      </w:r>
+      <w:r>
+        <w:rPr>
+          <w:lang w:val="ro-RO"/>
+        </w:rPr>
+        <w:t xml:space="preserve">a </w:t>
+      </w:r>
+      <w:r>
+        <w:rPr>
+          <w:lang w:val="ro-RO"/>
+        </w:rPr>
+        <w:t>noastră</w:t>
+      </w:r>
+      <w:r>
+        <w:rPr>
+          <w:lang w:val="ro-RO"/>
+        </w:rPr>
+        <w:t xml:space="preserve">, </w:t>
+      </w:r>
+      <w:r>
+        <w:rPr>
+          <w:lang w:val="ro-RO"/>
+        </w:rPr>
+        <w:t>însă</w:t>
+      </w:r>
+      <w:r>
+        <w:rPr>
+          <w:lang w:val="ro-RO"/>
+        </w:rPr>
+        <w:t xml:space="preserve"> exista diferite </w:t>
+      </w:r>
+      <w:r>
+        <w:rPr>
+          <w:lang w:val="ro-RO"/>
+        </w:rPr>
+        <w:t>afecțiuni</w:t>
+      </w:r>
+      <w:r>
+        <w:rPr>
+          <w:lang w:val="ro-RO"/>
+        </w:rPr>
+        <w:t xml:space="preserve"> ce pot afecta calitatea acestuia, odihna propriu-zisa, din timpul </w:t>
+      </w:r>
+      <w:r>
+        <w:rPr>
+          <w:lang w:val="ro-RO"/>
+        </w:rPr>
+        <w:t>nopții</w:t>
+      </w:r>
+      <w:r>
+        <w:rPr>
+          <w:lang w:val="ro-RO"/>
+        </w:rPr>
+        <w:t xml:space="preserve"> si pot avea </w:t>
+      </w:r>
+      <w:r>
+        <w:rPr>
+          <w:lang w:val="ro-RO"/>
+        </w:rPr>
+        <w:t>consecințe</w:t>
+      </w:r>
+      <w:r>
+        <w:rPr>
+          <w:lang w:val="ro-RO"/>
+        </w:rPr>
+        <w:t xml:space="preserve"> asupra </w:t>
+      </w:r>
+      <w:r>
+        <w:rPr>
+          <w:lang w:val="ro-RO"/>
+        </w:rPr>
+        <w:t>vieții</w:t>
+      </w:r>
+      <w:r>
+        <w:rPr>
+          <w:lang w:val="ro-RO"/>
+        </w:rPr>
+        <w:t xml:space="preserve"> individului. Un indiciu al </w:t>
+      </w:r>
+      <w:r>
+        <w:rPr>
+          <w:lang w:val="ro-RO"/>
+        </w:rPr>
+        <w:t>calității</w:t>
+      </w:r>
+      <w:r>
+        <w:rPr>
+          <w:lang w:val="ro-RO"/>
+        </w:rPr>
+        <w:t xml:space="preserve"> somnului este activitatea motorie sau </w:t>
+      </w:r>
+      <w:r>
+        <w:rPr>
+          <w:lang w:val="ro-RO"/>
+        </w:rPr>
+        <w:t>mișcările</w:t>
+      </w:r>
+      <w:r>
+        <w:rPr>
+          <w:lang w:val="ro-RO"/>
+        </w:rPr>
+        <w:t xml:space="preserve"> pe care le facem in timpul somnului. Un studiu publicat in 2014, face o serie de </w:t>
+      </w:r>
+      <w:r>
+        <w:rPr>
+          <w:lang w:val="ro-RO"/>
+        </w:rPr>
+        <w:t>observații</w:t>
+      </w:r>
+      <w:r>
+        <w:rPr>
+          <w:lang w:val="ro-RO"/>
+        </w:rPr>
+        <w:t xml:space="preserve"> care arata </w:t>
+      </w:r>
+      <w:r>
+        <w:rPr>
+          <w:lang w:val="ro-RO"/>
+        </w:rPr>
+        <w:t>corelația</w:t>
+      </w:r>
+      <w:r>
+        <w:rPr>
+          <w:lang w:val="ro-RO"/>
+        </w:rPr>
+        <w:t xml:space="preserve"> </w:t>
+      </w:r>
+      <w:r>
+        <w:rPr>
+          <w:lang w:val="ro-RO"/>
+        </w:rPr>
+        <w:t>între</w:t>
+      </w:r>
+      <w:r>
+        <w:rPr>
+          <w:lang w:val="ro-RO"/>
+        </w:rPr>
+        <w:t xml:space="preserve"> </w:t>
+      </w:r>
+      <w:r>
+        <w:rPr>
+          <w:lang w:val="ro-RO"/>
+        </w:rPr>
+        <w:t>afecțiuni</w:t>
+      </w:r>
+      <w:r>
+        <w:rPr>
+          <w:lang w:val="ro-RO"/>
+        </w:rPr>
+        <w:t xml:space="preserve"> psihologice si lipsa somnului, cu </w:t>
+      </w:r>
+      <w:r>
+        <w:rPr>
+          <w:lang w:val="ro-RO"/>
+        </w:rPr>
+        <w:t>creșterea</w:t>
+      </w:r>
+      <w:r>
+        <w:rPr>
+          <w:lang w:val="ro-RO"/>
+        </w:rPr>
+        <w:t xml:space="preserve"> </w:t>
+      </w:r>
+      <w:r>
+        <w:rPr>
+          <w:lang w:val="ro-RO"/>
+        </w:rPr>
+        <w:t>mișcărilor</w:t>
+      </w:r>
+      <w:r>
+        <w:rPr>
+          <w:lang w:val="ro-RO"/>
+        </w:rPr>
+        <w:t xml:space="preserve"> in timpul somnului, studiu realizat </w:t>
+      </w:r>
+      <w:r>
+        <w:rPr>
+          <w:lang w:val="ro-RO"/>
+        </w:rPr>
+        <w:t xml:space="preserve">pe grupuri de copii și adolescenți </w:t>
+      </w:r>
+      <w:r>
+        <w:rPr>
+          <w:lang w:val="ro-RO"/>
+        </w:rPr>
+        <w:t xml:space="preserve">[1]. </w:t>
+      </w:r>
+      <w:r>
+        <w:rPr>
+          <w:lang w:val="ro-RO"/>
+        </w:rPr>
+        <w:t xml:space="preserve">Dispozitivul prezentat în acest articol va monitoriza activitatea motorie din timpul somnului. Acesta este compus dintr-o placă de dezvoltare </w:t>
+      </w:r>
+      <w:proofErr w:type="spellStart"/>
+      <w:r>
+        <w:rPr>
+          <w:lang w:val="ro-RO"/>
+        </w:rPr>
+        <w:t>Arduino</w:t>
+      </w:r>
+      <w:proofErr w:type="spellEnd"/>
+      <w:r>
+        <w:rPr>
+          <w:lang w:val="ro-RO"/>
+        </w:rPr>
+        <w:t xml:space="preserve"> </w:t>
+      </w:r>
+      <w:proofErr w:type="spellStart"/>
+      <w:r>
+        <w:rPr>
+          <w:lang w:val="ro-RO"/>
+        </w:rPr>
+        <w:t>uno</w:t>
+      </w:r>
+      <w:proofErr w:type="spellEnd"/>
+      <w:r>
+        <w:rPr>
+          <w:lang w:val="ro-RO"/>
+        </w:rPr>
+        <w:t>, o matrice de senzori de presiune și un PC. Dispozitivul va oferi informații despre numărul aproximativ al mișcărilor din timpul somnului, durata și momentul în timp în care apare cea mai mare activitate motorie.</w:t>
+      </w:r>
       <w:bookmarkStart w:id="0" w:name="_GoBack"/>
       <w:bookmarkEnd w:id="0"/>
       <w:r>
         <w:rPr>
           <w:lang w:val="ro-RO"/>
         </w:rPr>
-        <w:t xml:space="preserve"> zile din </w:t>
-      </w:r>
-      <w:proofErr w:type="spellStart"/>
-      <w:r>
-        <w:rPr>
-          <w:lang w:val="ro-RO"/>
-        </w:rPr>
-        <w:t>viata</w:t>
-      </w:r>
-      <w:proofErr w:type="spellEnd"/>
-      <w:r>
-        <w:rPr>
-          <w:lang w:val="ro-RO"/>
-        </w:rPr>
         <w:t xml:space="preserve"> </w:t>
-      </w:r>
-      <w:proofErr w:type="spellStart"/>
-      <w:r>
-        <w:rPr>
-          <w:lang w:val="ro-RO"/>
-        </w:rPr>
-        <w:t>noastra</w:t>
-      </w:r>
-      <w:proofErr w:type="spellEnd"/>
-      <w:r>
-        <w:rPr>
-          <w:lang w:val="ro-RO"/>
-        </w:rPr>
-        <w:t xml:space="preserve">, </w:t>
-      </w:r>
-      <w:proofErr w:type="spellStart"/>
-      <w:r>
-        <w:rPr>
-          <w:lang w:val="ro-RO"/>
-        </w:rPr>
-        <w:t>insa</w:t>
-      </w:r>
-      <w:proofErr w:type="spellEnd"/>
-      <w:r>
-        <w:rPr>
-          <w:lang w:val="ro-RO"/>
-        </w:rPr>
-        <w:t xml:space="preserve"> exista diferite </w:t>
-      </w:r>
-      <w:proofErr w:type="spellStart"/>
-      <w:r>
-        <w:rPr>
-          <w:lang w:val="ro-RO"/>
-        </w:rPr>
-        <w:t>afectiuni</w:t>
-      </w:r>
-      <w:proofErr w:type="spellEnd"/>
-      <w:r>
-        <w:rPr>
-          <w:lang w:val="ro-RO"/>
-        </w:rPr>
-        <w:t xml:space="preserve"> ce pot afecta calitatea acestuia, odihna propriu-zisa, din timpul </w:t>
-      </w:r>
-      <w:proofErr w:type="spellStart"/>
-      <w:r>
-        <w:rPr>
-          <w:lang w:val="ro-RO"/>
-        </w:rPr>
-        <w:t>noptii</w:t>
-      </w:r>
-      <w:proofErr w:type="spellEnd"/>
-      <w:r>
-        <w:rPr>
-          <w:lang w:val="ro-RO"/>
-        </w:rPr>
-        <w:t xml:space="preserve"> si pot avea </w:t>
-      </w:r>
-      <w:proofErr w:type="spellStart"/>
-      <w:r>
-        <w:rPr>
-          <w:lang w:val="ro-RO"/>
-        </w:rPr>
-        <w:t>consecinte</w:t>
-      </w:r>
-      <w:proofErr w:type="spellEnd"/>
-      <w:r>
-        <w:rPr>
-          <w:lang w:val="ro-RO"/>
-        </w:rPr>
-        <w:t xml:space="preserve"> asupra </w:t>
-      </w:r>
-      <w:proofErr w:type="spellStart"/>
-      <w:r>
-        <w:rPr>
-          <w:lang w:val="ro-RO"/>
-        </w:rPr>
-        <w:t>vietii</w:t>
-      </w:r>
-      <w:proofErr w:type="spellEnd"/>
-      <w:r>
-        <w:rPr>
-          <w:lang w:val="ro-RO"/>
-        </w:rPr>
-        <w:t xml:space="preserve"> individului. Un indiciu al </w:t>
-      </w:r>
-      <w:proofErr w:type="spellStart"/>
-      <w:r>
-        <w:rPr>
-          <w:lang w:val="ro-RO"/>
-        </w:rPr>
-        <w:t>calitatii</w:t>
-      </w:r>
-      <w:proofErr w:type="spellEnd"/>
-      <w:r>
-        <w:rPr>
-          <w:lang w:val="ro-RO"/>
-        </w:rPr>
-        <w:t xml:space="preserve"> somnului este activitatea motorie sau </w:t>
-      </w:r>
-      <w:proofErr w:type="spellStart"/>
-      <w:r>
-        <w:rPr>
-          <w:lang w:val="ro-RO"/>
-        </w:rPr>
-        <w:t>miscarile</w:t>
-      </w:r>
-      <w:proofErr w:type="spellEnd"/>
-      <w:r>
-        <w:rPr>
-          <w:lang w:val="ro-RO"/>
-        </w:rPr>
-        <w:t xml:space="preserve"> pe care le facem in timpul somnului. Un studiu publicat in 2014, face o serie de </w:t>
-      </w:r>
-      <w:proofErr w:type="spellStart"/>
-      <w:r>
-        <w:rPr>
-          <w:lang w:val="ro-RO"/>
-        </w:rPr>
-        <w:t>observatii</w:t>
-      </w:r>
-      <w:proofErr w:type="spellEnd"/>
-      <w:r>
-        <w:rPr>
-          <w:lang w:val="ro-RO"/>
-        </w:rPr>
-        <w:t xml:space="preserve"> care arata </w:t>
-      </w:r>
-      <w:proofErr w:type="spellStart"/>
-      <w:r>
-        <w:rPr>
-          <w:lang w:val="ro-RO"/>
-        </w:rPr>
-        <w:t>corelatia</w:t>
-      </w:r>
-      <w:proofErr w:type="spellEnd"/>
-      <w:r>
-        <w:rPr>
-          <w:lang w:val="ro-RO"/>
-        </w:rPr>
-        <w:t xml:space="preserve"> dintre </w:t>
-      </w:r>
-      <w:proofErr w:type="spellStart"/>
-      <w:r>
-        <w:rPr>
-          <w:lang w:val="ro-RO"/>
-        </w:rPr>
-        <w:t>afectiuni</w:t>
-      </w:r>
-      <w:proofErr w:type="spellEnd"/>
-      <w:r>
-        <w:rPr>
-          <w:lang w:val="ro-RO"/>
-        </w:rPr>
-        <w:t xml:space="preserve"> psihologice si lipsa somnului, cu </w:t>
-      </w:r>
-      <w:proofErr w:type="spellStart"/>
-      <w:r>
-        <w:rPr>
-          <w:lang w:val="ro-RO"/>
-        </w:rPr>
-        <w:t>cresterea</w:t>
-      </w:r>
-      <w:proofErr w:type="spellEnd"/>
-      <w:r>
-        <w:rPr>
-          <w:lang w:val="ro-RO"/>
-        </w:rPr>
-        <w:t xml:space="preserve"> </w:t>
-      </w:r>
-      <w:proofErr w:type="spellStart"/>
-      <w:r>
-        <w:rPr>
-          <w:lang w:val="ro-RO"/>
-        </w:rPr>
-        <w:t>miscarilor</w:t>
-      </w:r>
-      <w:proofErr w:type="spellEnd"/>
-      <w:r>
-        <w:rPr>
-          <w:lang w:val="ro-RO"/>
-        </w:rPr>
-        <w:t xml:space="preserve"> in timpul somnului, studiu realizat in perioada de </w:t>
-      </w:r>
-      <w:proofErr w:type="spellStart"/>
-      <w:r>
-        <w:rPr>
-          <w:lang w:val="ro-RO"/>
-        </w:rPr>
-        <w:t>copilarie</w:t>
-      </w:r>
-      <w:proofErr w:type="spellEnd"/>
-      <w:r>
-        <w:rPr>
-          <w:lang w:val="ro-RO"/>
-        </w:rPr>
-        <w:t xml:space="preserve"> si adolescent ale </w:t>
-      </w:r>
-      <w:proofErr w:type="spellStart"/>
-      <w:r>
-        <w:rPr>
-          <w:lang w:val="ro-RO"/>
-        </w:rPr>
-        <w:t>subiectilor</w:t>
-      </w:r>
-      <w:proofErr w:type="spellEnd"/>
-      <w:r>
-        <w:rPr>
-          <w:lang w:val="ro-RO"/>
-        </w:rPr>
-        <w:t xml:space="preserve"> [1]. Astfel, dispozitivul de monitorizare a somnului  </w:t>
-      </w:r>
-      <w:proofErr w:type="spellStart"/>
-      <w:r>
-        <w:rPr>
-          <w:lang w:val="ro-RO"/>
-        </w:rPr>
-        <w:t>masoara</w:t>
-      </w:r>
-      <w:proofErr w:type="spellEnd"/>
-      <w:r>
-        <w:rPr>
-          <w:lang w:val="ro-RO"/>
-        </w:rPr>
-        <w:t xml:space="preserve"> si identifica aceasta activitate din timpul somnului. Dispozitivul se </w:t>
-      </w:r>
-      <w:proofErr w:type="spellStart"/>
-      <w:r>
-        <w:rPr>
-          <w:lang w:val="ro-RO"/>
-        </w:rPr>
-        <w:t>bazeaza</w:t>
-      </w:r>
-      <w:proofErr w:type="spellEnd"/>
-      <w:r>
-        <w:rPr>
-          <w:lang w:val="ro-RO"/>
-        </w:rPr>
-        <w:t xml:space="preserve"> pe o </w:t>
-      </w:r>
-      <w:proofErr w:type="spellStart"/>
-      <w:r>
-        <w:rPr>
-          <w:lang w:val="ro-RO"/>
-        </w:rPr>
-        <w:t>retea</w:t>
-      </w:r>
-      <w:proofErr w:type="spellEnd"/>
-      <w:r>
-        <w:rPr>
-          <w:lang w:val="ro-RO"/>
-        </w:rPr>
-        <w:t xml:space="preserve"> de senzori piezoelectrici care sunt </w:t>
-      </w:r>
-      <w:proofErr w:type="spellStart"/>
-      <w:r>
-        <w:rPr>
-          <w:lang w:val="ro-RO"/>
-        </w:rPr>
-        <w:t>montati</w:t>
-      </w:r>
-      <w:proofErr w:type="spellEnd"/>
-      <w:r>
-        <w:rPr>
-          <w:lang w:val="ro-RO"/>
-        </w:rPr>
-        <w:t xml:space="preserve"> in saltea. </w:t>
       </w:r>
     </w:p>
     <w:p>

</xml_diff>